<commit_message>
Added a few more things to the report. Editted makefile so that I can compile it
</commit_message>
<xml_diff>
--- a/report/Final Report.docx
+++ b/report/Final Report.docx
@@ -112,12 +112,6 @@
           <w:bCs w:val="false"/>
         </w:rPr>
         <w:tab/>
-      </w:r>
-      <w:r>
-        <w:rPr>
-          <w:b w:val="false"/>
-          <w:bCs w:val="false"/>
-        </w:rPr>
         <w:t xml:space="preserve">After the “Point” data structure, we also have a “Ray” structure that represents a ray of light with that encounters an object. Once the light encounters an object, the distance is recorded and the color of the surface is also stored into the ray. Thus, the “Ray” structure contains a distance member, </w:t>
       </w:r>
     </w:p>
@@ -166,56 +160,7 @@
           <w:bCs w:val="false"/>
         </w:rPr>
         <w:tab/>
-        <w:t>Another data structure that was commonly used in this program was the “</w:t>
-      </w:r>
-      <w:r>
-        <w:rPr>
-          <w:b w:val="false"/>
-          <w:bCs w:val="false"/>
-        </w:rPr>
-        <w:t>S</w:t>
-      </w:r>
-      <w:r>
-        <w:rPr>
-          <w:b w:val="false"/>
-          <w:bCs w:val="false"/>
-        </w:rPr>
-        <w:t xml:space="preserve">uperquadric” structure. </w:t>
-      </w:r>
-      <w:r>
-        <w:rPr>
-          <w:b w:val="false"/>
-          <w:bCs w:val="false"/>
-        </w:rPr>
-        <w:t>This structure contains the a position matrix, orientation matrix, and a scaling matrix, as well as two eccentricity values. The matrices are there to specify size, location, and orientation of the shape on the screen, while the eccentricity values indicate what shape the superquadric is.</w:t>
-      </w:r>
-      <w:r>
-        <w:rPr>
-          <w:b w:val="false"/>
-          <w:bCs w:val="false"/>
-        </w:rPr>
-        <w:t xml:space="preserve"> </w:t>
-      </w:r>
-      <w:r>
-        <w:rPr>
-          <w:b w:val="false"/>
-          <w:bCs w:val="false"/>
-        </w:rPr>
-        <w:t xml:space="preserve">The superquadric shape is an extension of Piet Hein's Lame curves and it contains two shape parameters, known as the east-west and north-south shape parameters </w:t>
-      </w:r>
-      <w:r>
-        <w:rPr>
-          <w:b w:val="false"/>
-          <w:bCs w:val="false"/>
-        </w:rPr>
-        <w:t>(the eccentricity parameters cover these)</w:t>
-      </w:r>
-      <w:r>
-        <w:rPr>
-          <w:b w:val="false"/>
-          <w:bCs w:val="false"/>
-        </w:rPr>
-        <w:t xml:space="preserve">. With these parameters, the superquadric ellipsoid can mimic the surfaces of several three-dimensional surfaces, such as spheres, cylinders, and cubes. For the ray tracer, the function that will be used to render the image of a superquadric will be the following: </w:t>
+        <w:t xml:space="preserve">Another data structure that was commonly used in this program was the “Superquadric” structure. This structure contains the a position matrix, orientation matrix, and a scaling matrix, as well as two eccentricity values. The matrices are there to specify size, location, and orientation of the shape on the screen, while the eccentricity values indicate what shape the superquadric is. The superquadric shape is an extension of Piet Hein's Lame curves and it contains two shape parameters, known as the east-west and north-south shape parameters (the eccentricity parameters cover these). With these parameters, the superquadric ellipsoid can mimic the surfaces of several three-dimensional surfaces, such as spheres, cylinders, and cubes. For the ray tracer, the function that will be used to render the image of a superquadric will be the following: </w:t>
       </w:r>
     </w:p>
     <w:p>
@@ -237,16 +182,10 @@
       <w:pPr>
         <w:pStyle w:val="Normal"/>
         <w:jc w:val="center"/>
-        <w:rPr>
-          <w:b w:val="false"/>
-          <w:bCs w:val="false"/>
-        </w:rPr>
-      </w:pPr>
-      <w:r>
-        <w:rPr>
-          <w:b w:val="false"/>
-          <w:bCs w:val="false"/>
-        </w:rPr>
+        <w:rPr/>
+      </w:pPr>
+      <w:r>
+        <w:rPr/>
       </w:r>
       <m:oMath xmlns:m="http://schemas.openxmlformats.org/officeDocument/2006/math">
         <m:r>
@@ -572,35 +511,7 @@
           <w:bCs w:val="false"/>
         </w:rPr>
         <w:tab/>
-        <w:t xml:space="preserve">The function “isq” represents an “inside-outside” function for the ray tracer. If the output of the function is greater than zero, then it is outside of the object. If the output is zero, then it is on the surface of the object. Lastly, if the output is less than zero, then it is inside the object. </w:t>
-      </w:r>
-      <w:r>
-        <w:rPr>
-          <w:b w:val="false"/>
-          <w:bCs w:val="false"/>
-        </w:rPr>
-        <w:t xml:space="preserve">The x, y, and z represent the pixel coordinates that are found through the “Point” data structure. The inputs “e” and “n” represent the eccentricity values of the surface. </w:t>
-      </w:r>
-      <w:r>
-        <w:rPr>
-          <w:b w:val="false"/>
-          <w:bCs w:val="false"/>
-        </w:rPr>
-        <w:t xml:space="preserve">The “e” represents an “east-west” eccentricity parameter, while the “n” represents a “north-south” eccentricity parameter. </w:t>
-      </w:r>
-      <w:r>
-        <w:rPr>
-          <w:b w:val="false"/>
-          <w:bCs w:val="false"/>
-        </w:rPr>
-        <w:t xml:space="preserve"> </w:t>
-      </w:r>
-      <w:r>
-        <w:rPr>
-          <w:b w:val="false"/>
-          <w:bCs w:val="false"/>
-        </w:rPr>
-        <w:t xml:space="preserve">The class contains methods such as isq(Point *) and  contains(Point *) that checks the position of a point with respect to the superquadric. </w:t>
+        <w:t xml:space="preserve">The function “isq” represents an “inside-outside” function for the ray tracer. If the output of the function is greater than zero, then it is outside of the object. If the output is zero, then it is on the surface of the object. Lastly, if the output is less than zero, then it is inside the object. The x, y, and z represent the pixel coordinates that are found through the “Point” data structure. The inputs “e” and “n” represent the eccentricity values of the surface. The “e” represents an “east-west” eccentricity parameter, while the “n” represents a “north-south” eccentricity parameter.  The class contains methods such as isq(Point *) and  contains(Point *) that checks the position of a point with respect to the superquadric. </w:t>
       </w:r>
     </w:p>
     <w:p>
@@ -648,6 +559,36 @@
           <w:bCs w:val="false"/>
         </w:rPr>
         <w:tab/>
+      </w:r>
+      <w:r>
+        <w:rPr>
+          <w:b w:val="false"/>
+          <w:bCs w:val="false"/>
+        </w:rPr>
+        <w:t>TODO:</w:t>
+      </w:r>
+    </w:p>
+    <w:p>
+      <w:pPr>
+        <w:pStyle w:val="Normal"/>
+        <w:rPr>
+          <w:b w:val="false"/>
+          <w:bCs w:val="false"/>
+        </w:rPr>
+      </w:pPr>
+      <w:r>
+        <w:rPr>
+          <w:b w:val="false"/>
+          <w:bCs w:val="false"/>
+        </w:rPr>
+        <w:tab/>
+        <w:tab/>
+      </w:r>
+      <w:r>
+        <w:rPr>
+          <w:b w:val="false"/>
+          <w:bCs w:val="false"/>
+        </w:rPr>
         <w:t>Languages: C++, CUDA</w:t>
       </w:r>
     </w:p>
@@ -665,22 +606,82 @@
           <w:bCs w:val="false"/>
         </w:rPr>
         <w:tab/>
-        <w:t>Machines: UNIX machines</w:t>
-      </w:r>
-    </w:p>
-    <w:p>
-      <w:pPr>
-        <w:pStyle w:val="Normal"/>
-        <w:rPr>
-          <w:b/>
-          <w:bCs/>
-        </w:rPr>
-      </w:pPr>
-      <w:r>
-        <w:rPr>
-          <w:b/>
-          <w:bCs/>
-        </w:rPr>
+        <w:tab/>
+        <w:t xml:space="preserve">Machines: UNIX machines, </w:t>
+      </w:r>
+      <w:r>
+        <w:rPr>
+          <w:b w:val="false"/>
+          <w:bCs w:val="false"/>
+        </w:rPr>
+        <w:t>GPUs</w:t>
+      </w:r>
+    </w:p>
+    <w:p>
+      <w:pPr>
+        <w:pStyle w:val="Normal"/>
+        <w:rPr>
+          <w:b w:val="false"/>
+          <w:bCs w:val="false"/>
+        </w:rPr>
+      </w:pPr>
+      <w:r>
+        <w:rPr>
+          <w:b w:val="false"/>
+          <w:bCs w:val="false"/>
+        </w:rPr>
+        <w:tab/>
+        <w:t xml:space="preserve">Due to a previous graphics laboratory class, code for a ray tracer program already exists, but we are unable to use that code due to the fact that CUDA does not support several of the data structures that the CPU supports. An example of this is STL, or the Standard Template Library. Any data structures that are in this library are not CUDA supported, so a challenge was to work around this and to use other data structures that are CUDA supported for parallelization to occur. </w:t>
+      </w:r>
+    </w:p>
+    <w:p>
+      <w:pPr>
+        <w:pStyle w:val="Normal"/>
+        <w:rPr>
+          <w:b w:val="false"/>
+          <w:bCs w:val="false"/>
+        </w:rPr>
+      </w:pPr>
+      <w:r>
+        <w:rPr>
+          <w:b w:val="false"/>
+          <w:bCs w:val="false"/>
+        </w:rPr>
+        <w:tab/>
+        <w:t xml:space="preserve">Another challenge that we had to overcome was the fact that CUDA does not support virtual classes and pointer references as well. When memcpying from the host to the device, the pointer reference may be lost. Therefore, we had to work around the original code by refactoring it to not include virtual functions and any pointer references in any of the classes. A consequence is that the optimization of the ray tracing decreases. </w:t>
+      </w:r>
+    </w:p>
+    <w:p>
+      <w:pPr>
+        <w:pStyle w:val="Normal"/>
+        <w:rPr/>
+      </w:pPr>
+      <w:r>
+        <w:rPr/>
+      </w:r>
+    </w:p>
+    <w:p>
+      <w:pPr>
+        <w:pStyle w:val="Normal"/>
+        <w:rPr>
+          <w:b/>
+          <w:bCs/>
+        </w:rPr>
+      </w:pPr>
+      <w:r>
+        <w:rPr>
+          <w:b/>
+          <w:bCs/>
+        </w:rPr>
+      </w:r>
+    </w:p>
+    <w:p>
+      <w:pPr>
+        <w:pStyle w:val="Normal"/>
+        <w:rPr/>
+      </w:pPr>
+      <w:r>
+        <w:rPr/>
       </w:r>
     </w:p>
     <w:sectPr>
@@ -690,6 +691,7 @@
       <w:pgNumType w:fmt="decimal"/>
       <w:formProt w:val="false"/>
       <w:textDirection w:val="lrTb"/>
+      <w:docGrid w:type="default" w:linePitch="240" w:charSpace="4294961151"/>
     </w:sectPr>
   </w:body>
 </w:document>
@@ -715,10 +717,12 @@
     <w:pPr>
       <w:widowControl w:val="false"/>
       <w:suppressAutoHyphens w:val="true"/>
+      <w:bidi w:val="0"/>
+      <w:jc w:val="left"/>
     </w:pPr>
     <w:rPr>
       <w:rFonts w:ascii="Liberation Serif" w:hAnsi="Liberation Serif" w:eastAsia="Droid Sans Fallback" w:cs="FreeSans"/>
-      <w:color w:val="auto"/>
+      <w:color w:val="00000A"/>
       <w:sz w:val="24"/>
       <w:szCs w:val="24"/>
       <w:lang w:val="en-US" w:eastAsia="zh-CN" w:bidi="hi-IN"/>

</xml_diff>

<commit_message>
Added a Makefile, changed some of the include declarations, still can't see image for some reason o-o
</commit_message>
<xml_diff>
--- a/report/Final Report.docx
+++ b/report/Final Report.docx
@@ -80,39 +80,53 @@
           <w:bCs w:val="false"/>
         </w:rPr>
         <w:tab/>
-        <w:t>When we approached this ray tracing program, we first needed to consider several data structures that would be used in the algorithm. The first data structure we used was the “Point” data structure, where each “Point” represented a particular pixel on the screen. This “Point” structure considers the 3-dimensional screen, so as such, each point contains an x, y, and z coordinate. This is necessary for the ray tracing computations, such as rotation, scaling, and translation. (TODO)</w:t>
-      </w:r>
-    </w:p>
-    <w:p>
-      <w:pPr>
-        <w:pStyle w:val="Normal"/>
-        <w:rPr>
-          <w:b/>
-          <w:bCs/>
-        </w:rPr>
-      </w:pPr>
-      <w:r>
-        <w:rPr>
-          <w:b/>
-          <w:bCs/>
-        </w:rPr>
-      </w:r>
-    </w:p>
-    <w:p>
-      <w:pPr>
-        <w:pStyle w:val="Normal"/>
-        <w:rPr>
-          <w:b w:val="false"/>
-          <w:bCs w:val="false"/>
-        </w:rPr>
-      </w:pPr>
-      <w:r>
-        <w:rPr>
-          <w:b w:val="false"/>
-          <w:bCs w:val="false"/>
-        </w:rPr>
-        <w:tab/>
-        <w:t xml:space="preserve">After the “Point” data structure, we also have a “Ray” structure that represents a ray of light with that encounters an object. Once the light encounters an object, the distance is recorded and the color of the surface is also stored into the ray. Thus, the “Ray” structure contains a distance member, </w:t>
+        <w:t xml:space="preserve">When we approached this ray tracing program, we first needed to consider several data structures that would be used in the algorithm. The first data structure we used was the “Point” data structure, where each “Point” represented a particular pixel on the screen. This “Point” structure considers the 3-dimensional screen, so as such, each point contains an x, y, and z coordinate. This is necessary for the ray tracing computations, such as rotation, scaling, and translation. </w:t>
+      </w:r>
+    </w:p>
+    <w:p>
+      <w:pPr>
+        <w:pStyle w:val="Normal"/>
+        <w:rPr>
+          <w:b/>
+          <w:bCs/>
+        </w:rPr>
+      </w:pPr>
+      <w:r>
+        <w:rPr>
+          <w:b/>
+          <w:bCs/>
+        </w:rPr>
+      </w:r>
+    </w:p>
+    <w:p>
+      <w:pPr>
+        <w:pStyle w:val="Normal"/>
+        <w:rPr>
+          <w:b w:val="false"/>
+          <w:bCs w:val="false"/>
+        </w:rPr>
+      </w:pPr>
+      <w:r>
+        <w:rPr>
+          <w:b w:val="false"/>
+          <w:bCs w:val="false"/>
+        </w:rPr>
+        <w:tab/>
+        <w:t xml:space="preserve">After the “Point” data structure, we also have a “Ray” </w:t>
+      </w:r>
+      <w:r>
+        <w:rPr>
+          <w:b w:val="false"/>
+          <w:bCs w:val="false"/>
+        </w:rPr>
+        <w:t>object</w:t>
+      </w:r>
+      <w:r>
+        <w:rPr>
+          <w:b w:val="false"/>
+          <w:bCs w:val="false"/>
+        </w:rPr>
+        <w:t xml:space="preserve"> that represents a ray of light with that encounters an object. Once the light encounters an object, the distance is recorded and the color of the surface is also stored into the ray. Thus, the “Ray” structure contains a distance member, </w:t>
       </w:r>
     </w:p>
     <w:p>
@@ -160,7 +174,21 @@
           <w:bCs w:val="false"/>
         </w:rPr>
         <w:tab/>
-        <w:t xml:space="preserve">Another data structure that was commonly used in this program was the “Superquadric” structure. This structure contains the a position matrix, orientation matrix, and a scaling matrix, as well as two eccentricity values. The matrices are there to specify size, location, and orientation of the shape on the screen, while the eccentricity values indicate what shape the superquadric is. The superquadric shape is an extension of Piet Hein's Lame curves and it contains two shape parameters, known as the east-west and north-south shape parameters (the eccentricity parameters cover these). With these parameters, the superquadric ellipsoid can mimic the surfaces of several three-dimensional surfaces, such as spheres, cylinders, and cubes. For the ray tracer, the function that will be used to render the image of a superquadric will be the following: </w:t>
+        <w:t xml:space="preserve">Another </w:t>
+      </w:r>
+      <w:r>
+        <w:rPr>
+          <w:b w:val="false"/>
+          <w:bCs w:val="false"/>
+        </w:rPr>
+        <w:t>object</w:t>
+      </w:r>
+      <w:r>
+        <w:rPr>
+          <w:b w:val="false"/>
+          <w:bCs w:val="false"/>
+        </w:rPr>
+        <w:t xml:space="preserve"> that was commonly used in this program was the “Superquadric” structure. This structure contains the a position matrix, orientation matrix, and a scaling matrix, as well as two eccentricity values. The matrices are there to specify size, location, and orientation of the shape on the screen, while the eccentricity values indicate what shape the superquadric is. The superquadric shape is an extension of Piet Hein's Lame curves and it contains two shape parameters, known as the east-west and north-south shape parameters (the eccentricity parameters cover these). With these parameters, the superquadric ellipsoid can mimic the surfaces of several three-dimensional surfaces, such as spheres, cylinders, and cubes. For the ray tracer, the function that will be used to render the image of a superquadric will be the following: </w:t>
       </w:r>
     </w:p>
     <w:p>
@@ -513,6 +541,61 @@
         <w:tab/>
         <w:t xml:space="preserve">The function “isq” represents an “inside-outside” function for the ray tracer. If the output of the function is greater than zero, then it is outside of the object. If the output is zero, then it is on the surface of the object. Lastly, if the output is less than zero, then it is inside the object. The x, y, and z represent the pixel coordinates that are found through the “Point” data structure. The inputs “e” and “n” represent the eccentricity values of the surface. The “e” represents an “east-west” eccentricity parameter, while the “n” represents a “north-south” eccentricity parameter.  The class contains methods such as isq(Point *) and  contains(Point *) that checks the position of a point with respect to the superquadric. </w:t>
       </w:r>
+      <w:r>
+        <w:rPr>
+          <w:b w:val="false"/>
+          <w:bCs w:val="false"/>
+        </w:rPr>
+        <w:t>The functionality of our “isq” function was tested graphically through the use of the io-test.cpp portion of our code.</w:t>
+      </w:r>
+    </w:p>
+    <w:p>
+      <w:pPr>
+        <w:pStyle w:val="Normal"/>
+        <w:rPr/>
+      </w:pPr>
+      <w:r>
+        <w:rPr/>
+      </w:r>
+    </w:p>
+    <w:p>
+      <w:pPr>
+        <w:pStyle w:val="Normal"/>
+        <w:rPr>
+          <w:b w:val="false"/>
+          <w:bCs w:val="false"/>
+        </w:rPr>
+      </w:pPr>
+      <w:r>
+        <w:rPr>
+          <w:b w:val="false"/>
+          <w:bCs w:val="false"/>
+        </w:rPr>
+        <w:tab/>
+      </w:r>
+      <w:r>
+        <w:rPr>
+          <w:b w:val="false"/>
+          <w:bCs w:val="false"/>
+        </w:rPr>
+        <w:t>In order for the ray-tracing to actually work, two other objects are necessary: a Camera object and a Screen object. The Camera object represents the viewpoint when viewing the image, and the</w:t>
+      </w:r>
+    </w:p>
+    <w:p>
+      <w:pPr>
+        <w:pStyle w:val="Normal"/>
+        <w:rPr>
+          <w:b w:val="false"/>
+          <w:bCs w:val="false"/>
+        </w:rPr>
+      </w:pPr>
+      <w:r>
+        <w:rPr>
+          <w:b w:val="false"/>
+          <w:bCs w:val="false"/>
+        </w:rPr>
+        <w:t>screen image is necessary to determine the 2D projection of the superquadric object.</w:t>
+      </w:r>
     </w:p>
     <w:p>
       <w:pPr>
@@ -559,12 +642,6 @@
           <w:bCs w:val="false"/>
         </w:rPr>
         <w:tab/>
-      </w:r>
-      <w:r>
-        <w:rPr>
-          <w:b w:val="false"/>
-          <w:bCs w:val="false"/>
-        </w:rPr>
         <w:t>TODO:</w:t>
       </w:r>
     </w:p>
@@ -583,12 +660,6 @@
         </w:rPr>
         <w:tab/>
         <w:tab/>
-      </w:r>
-      <w:r>
-        <w:rPr>
-          <w:b w:val="false"/>
-          <w:bCs w:val="false"/>
-        </w:rPr>
         <w:t>Languages: C++, CUDA</w:t>
       </w:r>
     </w:p>
@@ -607,14 +678,30 @@
         </w:rPr>
         <w:tab/>
         <w:tab/>
-        <w:t xml:space="preserve">Machines: UNIX machines, </w:t>
-      </w:r>
-      <w:r>
-        <w:rPr>
-          <w:b w:val="false"/>
-          <w:bCs w:val="false"/>
-        </w:rPr>
-        <w:t>GPUs</w:t>
+        <w:t>Machines: UNIX machines, GPUs</w:t>
+      </w:r>
+    </w:p>
+    <w:p>
+      <w:pPr>
+        <w:pStyle w:val="Normal"/>
+        <w:rPr>
+          <w:b w:val="false"/>
+          <w:bCs w:val="false"/>
+        </w:rPr>
+      </w:pPr>
+      <w:r>
+        <w:rPr>
+          <w:b w:val="false"/>
+          <w:bCs w:val="false"/>
+        </w:rPr>
+        <w:tab/>
+      </w:r>
+      <w:r>
+        <w:rPr>
+          <w:b w:val="false"/>
+          <w:bCs w:val="false"/>
+        </w:rPr>
+        <w:t xml:space="preserve">When approaching this ray-tracing project, </w:t>
       </w:r>
     </w:p>
     <w:p>
@@ -633,6 +720,27 @@
         <w:tab/>
         <w:t xml:space="preserve">Due to a previous graphics laboratory class, code for a ray tracer program already exists, but we are unable to use that code due to the fact that CUDA does not support several of the data structures that the CPU supports. An example of this is STL, or the Standard Template Library. Any data structures that are in this library are not CUDA supported, so a challenge was to work around this and to use other data structures that are CUDA supported for parallelization to occur. </w:t>
       </w:r>
+      <w:r>
+        <w:rPr>
+          <w:b w:val="false"/>
+          <w:bCs w:val="false"/>
+        </w:rPr>
+        <w:t>We overcame this challenge by using the “thrust” library, which provides STL-like data structure</w:t>
+      </w:r>
+      <w:r>
+        <w:rPr>
+          <w:b w:val="false"/>
+          <w:bCs w:val="false"/>
+        </w:rPr>
+        <w:t>s</w:t>
+      </w:r>
+      <w:r>
+        <w:rPr>
+          <w:b w:val="false"/>
+          <w:bCs w:val="false"/>
+        </w:rPr>
+        <w:t xml:space="preserve"> that are supported by CUDA. Since we are using vectors in the CPU version of the ray tracer, we need a device_vector from thrust to implement something similar in CUDA.</w:t>
+      </w:r>
     </w:p>
     <w:p>
       <w:pPr>
@@ -658,30 +766,61 @@
       </w:pPr>
       <w:r>
         <w:rPr/>
-      </w:r>
-    </w:p>
-    <w:p>
-      <w:pPr>
-        <w:pStyle w:val="Normal"/>
-        <w:rPr>
-          <w:b/>
-          <w:bCs/>
-        </w:rPr>
-      </w:pPr>
-      <w:r>
-        <w:rPr>
-          <w:b/>
-          <w:bCs/>
-        </w:rPr>
-      </w:r>
-    </w:p>
-    <w:p>
-      <w:pPr>
-        <w:pStyle w:val="Normal"/>
+        <w:tab/>
+      </w:r>
+      <w:r>
         <w:rPr/>
-      </w:pPr>
+        <w:t>One other challenge that also occurred was the additional complications of classes. Passing a C++ class object to CUDA is not entirely simple; there needs to be several modifications to code in order to be able to access things appropriately. However, we wanted to preserve the code organization and structure for the ray tracer, so we implemented a tactic known as Device Code Linking</w:t>
+      </w:r>
+      <w:r>
+        <w:rPr>
+          <w:vertAlign w:val="superscript"/>
+        </w:rPr>
+        <w:t>1</w:t>
+      </w:r>
       <w:r>
         <w:rPr/>
+        <w:t xml:space="preserve">, which links the class methods for use in both a host machine and a GPU. For this reason, a lot of the class methods include a __device__ and __host__ descriptor to indicate if the class method is supported by the GPU or the CPU. </w:t>
+      </w:r>
+    </w:p>
+    <w:p>
+      <w:pPr>
+        <w:pStyle w:val="Normal"/>
+        <w:rPr/>
+      </w:pPr>
+      <w:r>
+        <w:rPr/>
+      </w:r>
+    </w:p>
+    <w:p>
+      <w:pPr>
+        <w:pStyle w:val="Normal"/>
+        <w:rPr>
+          <w:b/>
+          <w:bCs/>
+        </w:rPr>
+      </w:pPr>
+      <w:r>
+        <w:rPr>
+          <w:b/>
+          <w:bCs/>
+        </w:rPr>
+        <w:t>References</w:t>
+      </w:r>
+    </w:p>
+    <w:p>
+      <w:pPr>
+        <w:pStyle w:val="Normal"/>
+        <w:rPr>
+          <w:b/>
+          <w:bCs/>
+        </w:rPr>
+      </w:pPr>
+      <w:r>
+        <w:rPr>
+          <w:b/>
+          <w:bCs/>
+        </w:rPr>
       </w:r>
     </w:p>
     <w:sectPr>

</xml_diff>